<commit_message>
Added full DBandVS presentation
Plus minor updates to Prog04
</commit_message>
<xml_diff>
--- a/Chap/Prog04/Prog04.docx
+++ b/Chap/Prog04/Prog04.docx
@@ -99,7 +99,6 @@
                   <w:dataBinding w:prefixMappings="xmlns:ns0='http://schemas.openxmlformats.org/package/2006/metadata/core-properties' xmlns:ns1='http://purl.org/dc/elements/1.1/'" w:xpath="/ns0:coreProperties[1]/ns1:title[1]" w:storeItemID="{6C3C8BC8-F283-45AE-878A-BAB7291924A1}"/>
                   <w:text/>
                 </w:sdtPr>
-                <w:sdtEndPr/>
                 <w:sdtContent>
                   <w:p>
                     <w:pPr>
@@ -191,7 +190,6 @@
                 <w:dataBinding w:prefixMappings="xmlns:ns0='http://schemas.openxmlformats.org/package/2006/metadata/core-properties' xmlns:ns1='http://purl.org/dc/elements/1.1/'" w:xpath="/ns0:coreProperties[1]/ns1:subject[1]" w:storeItemID="{6C3C8BC8-F283-45AE-878A-BAB7291924A1}"/>
                 <w:text/>
               </w:sdtPr>
-              <w:sdtEndPr/>
               <w:sdtContent>
                 <w:tc>
                   <w:tcPr>
@@ -259,7 +257,6 @@
                   <w:dataBinding w:prefixMappings="xmlns:ns0='http://schemas.openxmlformats.org/package/2006/metadata/core-properties' xmlns:ns1='http://purl.org/dc/elements/1.1/'" w:xpath="/ns0:coreProperties[1]/ns1:creator[1]" w:storeItemID="{6C3C8BC8-F283-45AE-878A-BAB7291924A1}"/>
                   <w:text/>
                 </w:sdtPr>
-                <w:sdtEndPr/>
                 <w:sdtContent>
                   <w:p>
                     <w:pPr>
@@ -295,7 +292,6 @@
                     <w:calendar w:val="gregorian"/>
                   </w:date>
                 </w:sdtPr>
-                <w:sdtEndPr/>
                 <w:sdtContent>
                   <w:p>
                     <w:pPr>
@@ -1356,20 +1352,18 @@
       <w:r>
         <w:br w:type="page"/>
       </w:r>
-      <w:bookmarkStart w:id="1" w:name="_GoBack"/>
-      <w:bookmarkEnd w:id="1"/>
     </w:p>
     <w:p>
       <w:pPr>
         <w:pStyle w:val="Overskrift1"/>
         <w:ind w:left="0"/>
       </w:pPr>
-      <w:bookmarkStart w:id="2" w:name="_Toc517343250"/>
+      <w:bookmarkStart w:id="1" w:name="_Toc517343250"/>
       <w:r>
         <w:lastRenderedPageBreak/>
         <w:t>Introduction</w:t>
       </w:r>
-      <w:bookmarkEnd w:id="2"/>
+      <w:bookmarkEnd w:id="1"/>
     </w:p>
     <w:p>
       <w:pPr>
@@ -1523,12 +1517,6 @@
           <w:szCs w:val="28"/>
         </w:rPr>
         <w:softHyphen/>
-      </w:r>
-      <w:r>
-        <w:rPr>
-          <w:sz w:val="28"/>
-          <w:szCs w:val="28"/>
-        </w:rPr>
         <w:t>sa</w:t>
       </w:r>
       <w:r>
@@ -1545,12 +1533,6 @@
           <w:szCs w:val="28"/>
         </w:rPr>
         <w:softHyphen/>
-      </w:r>
-      <w:r>
-        <w:rPr>
-          <w:sz w:val="28"/>
-          <w:szCs w:val="28"/>
-        </w:rPr>
         <w:t>tions carried out one after another. If one of these operations takes a long time to com</w:t>
       </w:r>
       <w:r>
@@ -1699,13 +1681,21 @@
           <w:szCs w:val="28"/>
         </w:rPr>
         <w:softHyphen/>
-      </w:r>
-      <w:r>
-        <w:rPr>
-          <w:sz w:val="28"/>
-          <w:szCs w:val="28"/>
-        </w:rPr>
-        <w:t>ting systems are well capable of utilising multicore CPUs, so all we need to figure out is how to divide the work into smaller parts, and how to execute each part in an “opti</w:t>
+        <w:t xml:space="preserve">ting systems are well capable of utilising multicore CPUs, so all we need to figure out is how to divide the work into smaller parts, and how to execute each part </w:t>
+      </w:r>
+      <w:r>
+        <w:rPr>
+          <w:sz w:val="28"/>
+          <w:szCs w:val="28"/>
+        </w:rPr>
+        <w:t xml:space="preserve">of the work </w:t>
+      </w:r>
+      <w:r>
+        <w:rPr>
+          <w:sz w:val="28"/>
+          <w:szCs w:val="28"/>
+        </w:rPr>
+        <w:t>in an “opti</w:t>
       </w:r>
       <w:r>
         <w:rPr>
@@ -1733,14 +1723,14 @@
           <w:sz w:val="28"/>
           <w:szCs w:val="28"/>
         </w:rPr>
-        <w:t xml:space="preserve">mal” way, </w:t>
-      </w:r>
-      <w:r>
-        <w:rPr>
-          <w:sz w:val="28"/>
-          <w:szCs w:val="28"/>
-        </w:rPr>
-        <w:t>depending on the available CPU.</w:t>
+        <w:softHyphen/>
+      </w:r>
+      <w:r>
+        <w:rPr>
+          <w:sz w:val="28"/>
+          <w:szCs w:val="28"/>
+        </w:rPr>
+        <w:t>mal” way, depending on the available CPU.</w:t>
       </w:r>
     </w:p>
     <w:p>
@@ -1764,7 +1754,21 @@
           <w:szCs w:val="28"/>
         </w:rPr>
         <w:lastRenderedPageBreak/>
-        <w:t>Concerning the I/O-bound operations, the challenges are of a different nature. An application may need to retrieve some data through e.g. a web service, which will involve waiting a reasonable amount of time for a response. If we implemented such an operation in the way we know, the application would appear “blocked” while waiting for the response. If this operation was invoked through a GUI, the user would experience that the application becomes unresponsive, maybe only displaying a spin</w:t>
+        <w:t>Concerning the I/O-bound operations, the challenges are of a different nature. An application may need to retrieve some data through e.g. a web service, which will involve waiting a reasonable amount of time for a response. If we implemented such an operation in the way we know, the application would appear “blocked” while wait</w:t>
+      </w:r>
+      <w:r>
+        <w:rPr>
+          <w:sz w:val="28"/>
+          <w:szCs w:val="28"/>
+        </w:rPr>
+        <w:softHyphen/>
+      </w:r>
+      <w:r>
+        <w:rPr>
+          <w:sz w:val="28"/>
+          <w:szCs w:val="28"/>
+        </w:rPr>
+        <w:t>ing for the response. If this operation was invoked through a GUI, the user would experience that the application becomes unresponsive, maybe only displaying a spin</w:t>
       </w:r>
       <w:r>
         <w:rPr>
@@ -1840,12 +1844,12 @@
         <w:pStyle w:val="Overskrift1"/>
         <w:ind w:left="0"/>
       </w:pPr>
-      <w:bookmarkStart w:id="3" w:name="_Toc517343251"/>
+      <w:bookmarkStart w:id="2" w:name="_Toc517343251"/>
       <w:r>
         <w:lastRenderedPageBreak/>
         <w:t>Managing CPU-bound operations</w:t>
       </w:r>
-      <w:bookmarkEnd w:id="3"/>
+      <w:bookmarkEnd w:id="2"/>
     </w:p>
     <w:p>
       <w:pPr>
@@ -2163,12 +2167,6 @@
           <w:szCs w:val="28"/>
         </w:rPr>
         <w:softHyphen/>
-      </w:r>
-      <w:r>
-        <w:rPr>
-          <w:sz w:val="28"/>
-          <w:szCs w:val="28"/>
-        </w:rPr>
         <w:t>ads with</w:t>
       </w:r>
       <w:r>
@@ -2307,13 +2305,13 @@
         <w:pStyle w:val="Overskrift2"/>
         <w:ind w:left="0"/>
       </w:pPr>
-      <w:bookmarkStart w:id="4" w:name="_Toc510548959"/>
-      <w:bookmarkStart w:id="5" w:name="_Toc517343252"/>
+      <w:bookmarkStart w:id="3" w:name="_Toc510548959"/>
+      <w:bookmarkStart w:id="4" w:name="_Toc517343252"/>
       <w:r>
         <w:t>The Task class – creation and invocation</w:t>
       </w:r>
+      <w:bookmarkEnd w:id="3"/>
       <w:bookmarkEnd w:id="4"/>
-      <w:bookmarkEnd w:id="5"/>
     </w:p>
     <w:p>
       <w:pPr>
@@ -3341,7 +3339,21 @@
           <w:sz w:val="28"/>
           <w:szCs w:val="28"/>
         </w:rPr>
-        <w:t xml:space="preserve">. This may not seem to add any flexibility, but you can specify a number of options controlling whether or not </w:t>
+        <w:t>. This may not seem to add any flexibility, but you can specify a number of options control</w:t>
+      </w:r>
+      <w:r>
+        <w:rPr>
+          <w:sz w:val="28"/>
+          <w:szCs w:val="28"/>
+        </w:rPr>
+        <w:softHyphen/>
+      </w:r>
+      <w:r>
+        <w:rPr>
+          <w:sz w:val="28"/>
+          <w:szCs w:val="28"/>
+        </w:rPr>
+        <w:t xml:space="preserve">ling whether or not </w:t>
       </w:r>
       <w:r>
         <w:rPr>
@@ -3402,7 +3414,21 @@
           <w:sz w:val="28"/>
           <w:szCs w:val="28"/>
         </w:rPr>
-        <w:t xml:space="preserve"> completes normally, you can specify this like:</w:t>
+        <w:t xml:space="preserve"> completes nor</w:t>
+      </w:r>
+      <w:r>
+        <w:rPr>
+          <w:sz w:val="28"/>
+          <w:szCs w:val="28"/>
+        </w:rPr>
+        <w:softHyphen/>
+      </w:r>
+      <w:r>
+        <w:rPr>
+          <w:sz w:val="28"/>
+          <w:szCs w:val="28"/>
+        </w:rPr>
+        <w:t>mally, you can specify this like:</w:t>
       </w:r>
     </w:p>
     <w:p>
@@ -3539,13 +3565,13 @@
         <w:pStyle w:val="Overskrift2"/>
         <w:ind w:left="0"/>
       </w:pPr>
-      <w:bookmarkStart w:id="6" w:name="_Toc510548960"/>
-      <w:bookmarkStart w:id="7" w:name="_Toc517343253"/>
+      <w:bookmarkStart w:id="5" w:name="_Toc510548960"/>
+      <w:bookmarkStart w:id="6" w:name="_Toc517343253"/>
       <w:r>
         <w:t>The Task class – synchronisation</w:t>
       </w:r>
+      <w:bookmarkEnd w:id="5"/>
       <w:bookmarkEnd w:id="6"/>
-      <w:bookmarkEnd w:id="7"/>
     </w:p>
     <w:p>
       <w:pPr>
@@ -4300,7 +4326,21 @@
           <w:sz w:val="28"/>
           <w:szCs w:val="28"/>
         </w:rPr>
-        <w:t xml:space="preserve"> is done, before we open the dialog. All other preparations must be done when we reach the highlighted line of code, so we need to “sit and wait” here until</w:t>
+        <w:t xml:space="preserve"> is done, before we open the dialog. All other preparations </w:t>
+      </w:r>
+      <w:r>
+        <w:rPr>
+          <w:sz w:val="28"/>
+          <w:szCs w:val="28"/>
+        </w:rPr>
+        <w:t>will</w:t>
+      </w:r>
+      <w:r>
+        <w:rPr>
+          <w:sz w:val="28"/>
+          <w:szCs w:val="28"/>
+        </w:rPr>
+        <w:t xml:space="preserve"> be done when we reach the highlighted line of code, so we need to “sit and wait” here until</w:t>
       </w:r>
       <w:r>
         <w:rPr>
@@ -4934,13 +4974,13 @@
         <w:pStyle w:val="Overskrift2"/>
         <w:ind w:left="0"/>
       </w:pPr>
-      <w:bookmarkStart w:id="8" w:name="_Toc510548961"/>
-      <w:bookmarkStart w:id="9" w:name="_Toc517343254"/>
+      <w:bookmarkStart w:id="7" w:name="_Toc510548961"/>
+      <w:bookmarkStart w:id="8" w:name="_Toc517343254"/>
       <w:r>
         <w:t>The Task class – cancellation</w:t>
       </w:r>
+      <w:bookmarkEnd w:id="7"/>
       <w:bookmarkEnd w:id="8"/>
-      <w:bookmarkEnd w:id="9"/>
     </w:p>
     <w:p>
       <w:pPr>
@@ -5473,7 +5513,31 @@
           <w:sz w:val="28"/>
           <w:szCs w:val="28"/>
         </w:rPr>
-        <w:t xml:space="preserve"> object, which would simply shut down the task – a sort of bullet-in-the-head solution. This is however too </w:t>
+        <w:t xml:space="preserve"> object, which would simply shut down the task – a sort of </w:t>
+      </w:r>
+      <w:r>
+        <w:rPr>
+          <w:i/>
+          <w:sz w:val="28"/>
+          <w:szCs w:val="28"/>
+        </w:rPr>
+        <w:t>bullet-in-the-head</w:t>
+      </w:r>
+      <w:r>
+        <w:rPr>
+          <w:sz w:val="28"/>
+          <w:szCs w:val="28"/>
+        </w:rPr>
+        <w:t xml:space="preserve"> solu</w:t>
+      </w:r>
+      <w:bookmarkStart w:id="9" w:name="_GoBack"/>
+      <w:bookmarkEnd w:id="9"/>
+      <w:r>
+        <w:rPr>
+          <w:sz w:val="28"/>
+          <w:szCs w:val="28"/>
+        </w:rPr>
+        <w:t xml:space="preserve">tion. This is however too </w:t>
       </w:r>
       <w:r>
         <w:rPr>
@@ -5860,21 +5924,7 @@
           <w:sz w:val="28"/>
           <w:szCs w:val="28"/>
         </w:rPr>
-        <w:t xml:space="preserve">)! </w:t>
-      </w:r>
-      <w:r>
-        <w:rPr>
-          <w:sz w:val="28"/>
-          <w:szCs w:val="28"/>
-        </w:rPr>
-        <w:t xml:space="preserve"> </w:t>
-      </w:r>
-      <w:r>
-        <w:rPr>
-          <w:sz w:val="28"/>
-          <w:szCs w:val="28"/>
-        </w:rPr>
-        <w:t>The point of this setup is that the invo</w:t>
+        <w:t>)!  The point of this setup is that the invo</w:t>
       </w:r>
       <w:r>
         <w:rPr>
@@ -9055,21 +9105,7 @@
           <w:sz w:val="28"/>
           <w:szCs w:val="28"/>
         </w:rPr>
-        <w:t xml:space="preserve"> methods that can </w:t>
-      </w:r>
-      <w:r>
-        <w:rPr>
-          <w:sz w:val="28"/>
-          <w:szCs w:val="28"/>
-        </w:rPr>
-        <w:t>execute</w:t>
-      </w:r>
-      <w:r>
-        <w:rPr>
-          <w:sz w:val="28"/>
-          <w:szCs w:val="28"/>
-        </w:rPr>
-        <w:t xml:space="preserve"> </w:t>
+        <w:t xml:space="preserve"> methods that can execute </w:t>
       </w:r>
       <w:r>
         <w:rPr>
@@ -9100,21 +9136,7 @@
           <w:sz w:val="28"/>
           <w:szCs w:val="28"/>
         </w:rPr>
-        <w:t xml:space="preserve">. The first mental </w:t>
-      </w:r>
-      <w:r>
-        <w:rPr>
-          <w:sz w:val="28"/>
-          <w:szCs w:val="28"/>
-        </w:rPr>
-        <w:t>hurdle here is</w:t>
-      </w:r>
-      <w:r>
-        <w:rPr>
-          <w:sz w:val="28"/>
-          <w:szCs w:val="28"/>
-        </w:rPr>
-        <w:t xml:space="preserve"> grasp</w:t>
+        <w:t>. The first mental hurdle here is grasp</w:t>
       </w:r>
       <w:r>
         <w:rPr>
@@ -9122,28 +9144,14 @@
           <w:szCs w:val="28"/>
         </w:rPr>
         <w:softHyphen/>
-        <w:t>ing</w:t>
-      </w:r>
-      <w:r>
-        <w:rPr>
-          <w:sz w:val="28"/>
-          <w:szCs w:val="28"/>
-        </w:rPr>
-        <w:t xml:space="preserve"> what is meant by “execute</w:t>
-      </w:r>
-      <w:r>
-        <w:rPr>
-          <w:sz w:val="28"/>
-          <w:szCs w:val="28"/>
-        </w:rPr>
-        <w:t xml:space="preserve"> </w:t>
-      </w:r>
-      <w:r>
-        <w:rPr>
-          <w:sz w:val="28"/>
-          <w:szCs w:val="28"/>
-        </w:rPr>
-        <w:t>async</w:t>
+        <w:t>ing what is meant by “execute</w:t>
+      </w:r>
+      <w:r>
+        <w:rPr>
+          <w:sz w:val="28"/>
+          <w:szCs w:val="28"/>
+        </w:rPr>
+        <w:t xml:space="preserve"> async</w:t>
       </w:r>
       <w:r>
         <w:rPr>
@@ -20797,7 +20805,6 @@
         <w:docPartUnique/>
       </w:docPartObj>
     </w:sdtPr>
-    <w:sdtEndPr/>
     <w:sdtContent>
       <w:p>
         <w:pPr>
@@ -20818,7 +20825,7 @@
             <w:noProof/>
             <w:lang w:val="da-DK"/>
           </w:rPr>
-          <w:t>22</w:t>
+          <w:t>23</w:t>
         </w:r>
         <w:r>
           <w:fldChar w:fldCharType="end"/>
@@ -39248,7 +39255,7 @@
 </file>
 
 <file path=customXml/itemProps2.xml><?xml version="1.0" encoding="utf-8"?>
-<ds:datastoreItem xmlns:ds="http://schemas.openxmlformats.org/officeDocument/2006/customXml" ds:itemID="{6D779518-8370-4E46-81D8-C868AA059B15}">
+<ds:datastoreItem xmlns:ds="http://schemas.openxmlformats.org/officeDocument/2006/customXml" ds:itemID="{0C3FDA21-77FC-4966-9C2E-46D3906D4663}">
   <ds:schemaRefs>
     <ds:schemaRef ds:uri="http://schemas.openxmlformats.org/officeDocument/2006/bibliography"/>
   </ds:schemaRefs>

</xml_diff>